<commit_message>
Modificada expresion por valores blancos -> por valores nulos en docx y pdf
</commit_message>
<xml_diff>
--- a/Memoria/Memoria Práctica Análisis y Diseño de Bases de Datos.docx
+++ b/Memoria/Memoria Práctica Análisis y Diseño de Bases de Datos.docx
@@ -732,7 +732,23 @@
           <w:rFonts w:ascii="Arial" w:hAnsi="Arial" w:cs="Arial"/>
           <w:lang w:val="es-ES"/>
         </w:rPr>
-        <w:t>No todas las sanciones conllevan medidas cautelares, por lo que esos atributos pueden ser dejados en blanco.</w:t>
+        <w:t xml:space="preserve">No todas las sanciones conllevan medidas cautelares, por lo que esos atributos pueden ser dejados </w:t>
+      </w:r>
+      <w:r>
+        <w:rPr>
+          <w:rFonts w:ascii="Arial" w:hAnsi="Arial" w:cs="Arial"/>
+          <w:lang w:val="es-ES"/>
+        </w:rPr>
+        <w:t>con valores nulos</w:t>
+      </w:r>
+      <w:bookmarkStart w:id="0" w:name="_GoBack"/>
+      <w:bookmarkEnd w:id="0"/>
+      <w:r>
+        <w:rPr>
+          <w:rFonts w:ascii="Arial" w:hAnsi="Arial" w:cs="Arial"/>
+          <w:lang w:val="es-ES"/>
+        </w:rPr>
+        <w:t>.</w:t>
       </w:r>
     </w:p>
     <w:p>
@@ -1731,8 +1747,6 @@
         </w:rPr>
         <w:t xml:space="preserve"> 12052808</w:t>
       </w:r>
-      <w:bookmarkStart w:id="0" w:name="_GoBack"/>
-      <w:bookmarkEnd w:id="0"/>
     </w:p>
     <w:p>
       <w:pPr>

</xml_diff>

<commit_message>
Cambiado mayotia edad en informe
</commit_message>
<xml_diff>
--- a/Memoria/Memoria Práctica Análisis y Diseño de Bases de Datos.docx
+++ b/Memoria/Memoria Práctica Análisis y Diseño de Bases de Datos.docx
@@ -541,15 +541,7 @@
           <w:rFonts w:ascii="Arial" w:hAnsi="Arial" w:cs="Arial"/>
           <w:lang w:val="es-ES"/>
         </w:rPr>
-        <w:t xml:space="preserve">Hemos incluido </w:t>
-      </w:r>
-      <w:bookmarkStart w:id="0" w:name="_GoBack"/>
-      <w:r>
-        <w:rPr>
-          <w:rFonts w:ascii="Arial" w:hAnsi="Arial" w:cs="Arial"/>
-          <w:lang w:val="es-ES"/>
-        </w:rPr>
-        <w:t>un método en las restricciones llamado</w:t>
+        <w:t>Hemos incluido un método en las restricciones llamado</w:t>
       </w:r>
       <w:r>
         <w:rPr>
@@ -724,7 +716,37 @@
           <w:rFonts w:ascii="Arial" w:hAnsi="Arial" w:cs="Arial"/>
           <w:lang w:val="es-ES"/>
         </w:rPr>
-        <w:t>Los titulares deben ser mayores de 18 años para figurar en el registro.</w:t>
+        <w:t>L</w:t>
+      </w:r>
+      <w:r>
+        <w:rPr>
+          <w:rFonts w:ascii="Arial" w:hAnsi="Arial" w:cs="Arial"/>
+          <w:lang w:val="es-ES"/>
+        </w:rPr>
+        <w:t>a edad de l</w:t>
+      </w:r>
+      <w:r>
+        <w:rPr>
+          <w:rFonts w:ascii="Arial" w:hAnsi="Arial" w:cs="Arial"/>
+          <w:lang w:val="es-ES"/>
+        </w:rPr>
+        <w:t>os titulares debe ser mayor</w:t>
+      </w:r>
+      <w:r>
+        <w:rPr>
+          <w:rFonts w:ascii="Arial" w:hAnsi="Arial" w:cs="Arial"/>
+          <w:lang w:val="es-ES"/>
+        </w:rPr>
+        <w:t xml:space="preserve"> o igual a</w:t>
+      </w:r>
+      <w:bookmarkStart w:id="0" w:name="_GoBack"/>
+      <w:bookmarkEnd w:id="0"/>
+      <w:r>
+        <w:rPr>
+          <w:rFonts w:ascii="Arial" w:hAnsi="Arial" w:cs="Arial"/>
+          <w:lang w:val="es-ES"/>
+        </w:rPr>
+        <w:t xml:space="preserve"> 18 años para figurar en el registro.</w:t>
       </w:r>
     </w:p>
     <w:p>
@@ -822,15 +844,7 @@
           <w:rFonts w:ascii="Arial" w:hAnsi="Arial" w:cs="Arial"/>
           <w:lang w:val="es-ES"/>
         </w:rPr>
-        <w:t xml:space="preserve">con valores </w:t>
-      </w:r>
-      <w:bookmarkEnd w:id="0"/>
-      <w:r>
-        <w:rPr>
-          <w:rFonts w:ascii="Arial" w:hAnsi="Arial" w:cs="Arial"/>
-          <w:lang w:val="es-ES"/>
-        </w:rPr>
-        <w:t>nulos</w:t>
+        <w:t>con valores nulos</w:t>
       </w:r>
       <w:r>
         <w:rPr>

</xml_diff>